<commit_message>
adicionei o fact de que os engenheiros tem que estar juntos. Tem um problema no contrato:There are 1 possible tokens that can appear here:
</commit_message>
<xml_diff>
--- a/Legenda.docx
+++ b/Legenda.docx
@@ -52,8 +52,6 @@
         </w:rPr>
         <w:t xml:space="preserve"> </w:t>
       </w:r>
-      <w:bookmarkStart w:id="0" w:name="_GoBack"/>
-      <w:bookmarkEnd w:id="0"/>
       <w:r>
         <w:rPr>
           <w:rFonts w:ascii="Arial" w:eastAsia="Times New Roman" w:hAnsi="Arial" w:cs="Arial"/>
@@ -83,7 +81,31 @@
           <w:sz w:val="23"/>
           <w:szCs w:val="23"/>
         </w:rPr>
-        <w:t>Integrantes: Órion Winter, Tatiana Silva, Arthur Barros e Leo Vital</w:t>
+        <w:t xml:space="preserve">Integrantes: Órion </w:t>
+      </w:r>
+      <w:proofErr w:type="spellStart"/>
+      <w:r>
+        <w:rPr>
+          <w:rFonts w:ascii="Arial" w:eastAsia="Times New Roman" w:hAnsi="Arial" w:cs="Arial"/>
+          <w:b/>
+          <w:bCs/>
+          <w:color w:val="000000"/>
+          <w:sz w:val="23"/>
+          <w:szCs w:val="23"/>
+        </w:rPr>
+        <w:t>Winter</w:t>
+      </w:r>
+      <w:proofErr w:type="spellEnd"/>
+      <w:r>
+        <w:rPr>
+          <w:rFonts w:ascii="Arial" w:eastAsia="Times New Roman" w:hAnsi="Arial" w:cs="Arial"/>
+          <w:b/>
+          <w:bCs/>
+          <w:color w:val="000000"/>
+          <w:sz w:val="23"/>
+          <w:szCs w:val="23"/>
+        </w:rPr>
+        <w:t>, Tatiana Silva, Arthur Barros e Leo Vital</w:t>
       </w:r>
     </w:p>
     <w:p>
@@ -315,14 +337,25 @@
           <w:szCs w:val="19"/>
         </w:rPr>
       </w:pPr>
-      <w:r>
-        <w:rPr>
-          <w:rFonts w:ascii="Arial" w:eastAsia="Times New Roman" w:hAnsi="Arial" w:cs="Arial"/>
-          <w:color w:val="000000"/>
-          <w:sz w:val="23"/>
-          <w:szCs w:val="23"/>
-        </w:rPr>
-        <w:t xml:space="preserve">na </w:t>
+      <w:proofErr w:type="gramStart"/>
+      <w:r>
+        <w:rPr>
+          <w:rFonts w:ascii="Arial" w:eastAsia="Times New Roman" w:hAnsi="Arial" w:cs="Arial"/>
+          <w:color w:val="000000"/>
+          <w:sz w:val="23"/>
+          <w:szCs w:val="23"/>
+        </w:rPr>
+        <w:t>na</w:t>
+      </w:r>
+      <w:proofErr w:type="gramEnd"/>
+      <w:r>
+        <w:rPr>
+          <w:rFonts w:ascii="Arial" w:eastAsia="Times New Roman" w:hAnsi="Arial" w:cs="Arial"/>
+          <w:color w:val="000000"/>
+          <w:sz w:val="23"/>
+          <w:szCs w:val="23"/>
+        </w:rPr>
+        <w:t xml:space="preserve"> </w:t>
       </w:r>
       <w:r>
         <w:rPr>
@@ -357,14 +390,25 @@
           <w:szCs w:val="19"/>
         </w:rPr>
       </w:pPr>
-      <w:r>
-        <w:rPr>
-          <w:rFonts w:ascii="Arial" w:eastAsia="Times New Roman" w:hAnsi="Arial" w:cs="Arial"/>
-          <w:color w:val="000000"/>
-          <w:sz w:val="23"/>
-          <w:szCs w:val="23"/>
-        </w:rPr>
-        <w:t xml:space="preserve">está com </w:t>
+      <w:proofErr w:type="gramStart"/>
+      <w:r>
+        <w:rPr>
+          <w:rFonts w:ascii="Arial" w:eastAsia="Times New Roman" w:hAnsi="Arial" w:cs="Arial"/>
+          <w:color w:val="000000"/>
+          <w:sz w:val="23"/>
+          <w:szCs w:val="23"/>
+        </w:rPr>
+        <w:t>está</w:t>
+      </w:r>
+      <w:proofErr w:type="gramEnd"/>
+      <w:r>
+        <w:rPr>
+          <w:rFonts w:ascii="Arial" w:eastAsia="Times New Roman" w:hAnsi="Arial" w:cs="Arial"/>
+          <w:color w:val="000000"/>
+          <w:sz w:val="23"/>
+          <w:szCs w:val="23"/>
+        </w:rPr>
+        <w:t xml:space="preserve"> com </w:t>
       </w:r>
       <w:r>
         <w:rPr>
@@ -399,14 +443,25 @@
           <w:szCs w:val="19"/>
         </w:rPr>
       </w:pPr>
-      <w:r>
-        <w:rPr>
-          <w:rFonts w:ascii="Arial" w:eastAsia="Times New Roman" w:hAnsi="Arial" w:cs="Arial"/>
-          <w:color w:val="000000"/>
-          <w:sz w:val="23"/>
-          <w:szCs w:val="23"/>
-        </w:rPr>
-        <w:t xml:space="preserve">para construir um </w:t>
+      <w:proofErr w:type="gramStart"/>
+      <w:r>
+        <w:rPr>
+          <w:rFonts w:ascii="Arial" w:eastAsia="Times New Roman" w:hAnsi="Arial" w:cs="Arial"/>
+          <w:color w:val="000000"/>
+          <w:sz w:val="23"/>
+          <w:szCs w:val="23"/>
+        </w:rPr>
+        <w:t>para</w:t>
+      </w:r>
+      <w:proofErr w:type="gramEnd"/>
+      <w:r>
+        <w:rPr>
+          <w:rFonts w:ascii="Arial" w:eastAsia="Times New Roman" w:hAnsi="Arial" w:cs="Arial"/>
+          <w:color w:val="000000"/>
+          <w:sz w:val="23"/>
+          <w:szCs w:val="23"/>
+        </w:rPr>
+        <w:t xml:space="preserve"> construir um </w:t>
       </w:r>
       <w:r>
         <w:rPr>
@@ -441,14 +496,25 @@
           <w:szCs w:val="19"/>
         </w:rPr>
       </w:pPr>
-      <w:r>
-        <w:rPr>
-          <w:rFonts w:ascii="Arial" w:eastAsia="Times New Roman" w:hAnsi="Arial" w:cs="Arial"/>
-          <w:color w:val="000000"/>
-          <w:sz w:val="23"/>
-          <w:szCs w:val="23"/>
-        </w:rPr>
-        <w:t xml:space="preserve">um </w:t>
+      <w:proofErr w:type="gramStart"/>
+      <w:r>
+        <w:rPr>
+          <w:rFonts w:ascii="Arial" w:eastAsia="Times New Roman" w:hAnsi="Arial" w:cs="Arial"/>
+          <w:color w:val="000000"/>
+          <w:sz w:val="23"/>
+          <w:szCs w:val="23"/>
+        </w:rPr>
+        <w:t>um</w:t>
+      </w:r>
+      <w:proofErr w:type="gramEnd"/>
+      <w:r>
+        <w:rPr>
+          <w:rFonts w:ascii="Arial" w:eastAsia="Times New Roman" w:hAnsi="Arial" w:cs="Arial"/>
+          <w:color w:val="000000"/>
+          <w:sz w:val="23"/>
+          <w:szCs w:val="23"/>
+        </w:rPr>
+        <w:t xml:space="preserve"> </w:t>
       </w:r>
       <w:r>
         <w:rPr>
@@ -483,14 +549,25 @@
           <w:szCs w:val="19"/>
         </w:rPr>
       </w:pPr>
-      <w:r>
-        <w:rPr>
-          <w:rFonts w:ascii="Arial" w:eastAsia="Times New Roman" w:hAnsi="Arial" w:cs="Arial"/>
-          <w:color w:val="000000"/>
-          <w:sz w:val="23"/>
-          <w:szCs w:val="23"/>
-        </w:rPr>
-        <w:t xml:space="preserve">e um </w:t>
+      <w:proofErr w:type="gramStart"/>
+      <w:r>
+        <w:rPr>
+          <w:rFonts w:ascii="Arial" w:eastAsia="Times New Roman" w:hAnsi="Arial" w:cs="Arial"/>
+          <w:color w:val="000000"/>
+          <w:sz w:val="23"/>
+          <w:szCs w:val="23"/>
+        </w:rPr>
+        <w:t>e</w:t>
+      </w:r>
+      <w:proofErr w:type="gramEnd"/>
+      <w:r>
+        <w:rPr>
+          <w:rFonts w:ascii="Arial" w:eastAsia="Times New Roman" w:hAnsi="Arial" w:cs="Arial"/>
+          <w:color w:val="000000"/>
+          <w:sz w:val="23"/>
+          <w:szCs w:val="23"/>
+        </w:rPr>
+        <w:t xml:space="preserve"> um </w:t>
       </w:r>
       <w:r>
         <w:rPr>
@@ -585,8 +662,19 @@
           <w:sz w:val="23"/>
           <w:szCs w:val="23"/>
         </w:rPr>
-        <w:t xml:space="preserve"> cada um com uma especialidade(</w:t>
-      </w:r>
+        <w:t xml:space="preserve"> cada um com uma </w:t>
+      </w:r>
+      <w:proofErr w:type="gramStart"/>
+      <w:r>
+        <w:rPr>
+          <w:rFonts w:ascii="Arial" w:eastAsia="Times New Roman" w:hAnsi="Arial" w:cs="Arial"/>
+          <w:color w:val="000000"/>
+          <w:sz w:val="23"/>
+          <w:szCs w:val="23"/>
+        </w:rPr>
+        <w:t>especialidade(</w:t>
+      </w:r>
+      <w:proofErr w:type="gramEnd"/>
     </w:p>
     <w:p>
       <w:pPr>
@@ -604,14 +692,25 @@
           <w:szCs w:val="19"/>
         </w:rPr>
       </w:pPr>
-      <w:r>
-        <w:rPr>
-          <w:rFonts w:ascii="Arial" w:eastAsia="Times New Roman" w:hAnsi="Arial" w:cs="Arial"/>
-          <w:color w:val="000000"/>
-          <w:sz w:val="23"/>
-          <w:szCs w:val="23"/>
-        </w:rPr>
-        <w:t xml:space="preserve">um </w:t>
+      <w:proofErr w:type="gramStart"/>
+      <w:r>
+        <w:rPr>
+          <w:rFonts w:ascii="Arial" w:eastAsia="Times New Roman" w:hAnsi="Arial" w:cs="Arial"/>
+          <w:color w:val="000000"/>
+          <w:sz w:val="23"/>
+          <w:szCs w:val="23"/>
+        </w:rPr>
+        <w:t>um</w:t>
+      </w:r>
+      <w:proofErr w:type="gramEnd"/>
+      <w:r>
+        <w:rPr>
+          <w:rFonts w:ascii="Arial" w:eastAsia="Times New Roman" w:hAnsi="Arial" w:cs="Arial"/>
+          <w:color w:val="000000"/>
+          <w:sz w:val="23"/>
+          <w:szCs w:val="23"/>
+        </w:rPr>
+        <w:t xml:space="preserve"> </w:t>
       </w:r>
       <w:r>
         <w:rPr>
@@ -650,14 +749,25 @@
           <w:szCs w:val="19"/>
         </w:rPr>
       </w:pPr>
-      <w:r>
-        <w:rPr>
-          <w:rFonts w:ascii="Arial" w:eastAsia="Times New Roman" w:hAnsi="Arial" w:cs="Arial"/>
-          <w:color w:val="000000"/>
-          <w:sz w:val="23"/>
-          <w:szCs w:val="23"/>
-        </w:rPr>
-        <w:t xml:space="preserve">um </w:t>
+      <w:proofErr w:type="gramStart"/>
+      <w:r>
+        <w:rPr>
+          <w:rFonts w:ascii="Arial" w:eastAsia="Times New Roman" w:hAnsi="Arial" w:cs="Arial"/>
+          <w:color w:val="000000"/>
+          <w:sz w:val="23"/>
+          <w:szCs w:val="23"/>
+        </w:rPr>
+        <w:t>um</w:t>
+      </w:r>
+      <w:proofErr w:type="gramEnd"/>
+      <w:r>
+        <w:rPr>
+          <w:rFonts w:ascii="Arial" w:eastAsia="Times New Roman" w:hAnsi="Arial" w:cs="Arial"/>
+          <w:color w:val="000000"/>
+          <w:sz w:val="23"/>
+          <w:szCs w:val="23"/>
+        </w:rPr>
+        <w:t xml:space="preserve"> </w:t>
       </w:r>
       <w:r>
         <w:rPr>
@@ -692,14 +802,25 @@
           <w:szCs w:val="19"/>
         </w:rPr>
       </w:pPr>
-      <w:r>
-        <w:rPr>
-          <w:rFonts w:ascii="Arial" w:eastAsia="Times New Roman" w:hAnsi="Arial" w:cs="Arial"/>
-          <w:color w:val="000000"/>
-          <w:sz w:val="23"/>
-          <w:szCs w:val="23"/>
-        </w:rPr>
-        <w:t xml:space="preserve">e </w:t>
+      <w:proofErr w:type="gramStart"/>
+      <w:r>
+        <w:rPr>
+          <w:rFonts w:ascii="Arial" w:eastAsia="Times New Roman" w:hAnsi="Arial" w:cs="Arial"/>
+          <w:color w:val="000000"/>
+          <w:sz w:val="23"/>
+          <w:szCs w:val="23"/>
+        </w:rPr>
+        <w:t>e</w:t>
+      </w:r>
+      <w:proofErr w:type="gramEnd"/>
+      <w:r>
+        <w:rPr>
+          <w:rFonts w:ascii="Arial" w:eastAsia="Times New Roman" w:hAnsi="Arial" w:cs="Arial"/>
+          <w:color w:val="000000"/>
+          <w:sz w:val="23"/>
+          <w:szCs w:val="23"/>
+        </w:rPr>
+        <w:t xml:space="preserve"> </w:t>
       </w:r>
       <w:r>
         <w:rPr>
@@ -787,6 +908,7 @@
           <w:szCs w:val="19"/>
         </w:rPr>
       </w:pPr>
+      <w:proofErr w:type="gramStart"/>
       <w:r>
         <w:rPr>
           <w:rFonts w:ascii="Arial" w:eastAsia="Times New Roman" w:hAnsi="Arial" w:cs="Arial"/>
@@ -796,7 +918,19 @@
           <w:sz w:val="23"/>
           <w:szCs w:val="23"/>
         </w:rPr>
-        <w:t xml:space="preserve">os </w:t>
+        <w:t>os</w:t>
+      </w:r>
+      <w:proofErr w:type="gramEnd"/>
+      <w:r>
+        <w:rPr>
+          <w:rFonts w:ascii="Arial" w:eastAsia="Times New Roman" w:hAnsi="Arial" w:cs="Arial"/>
+          <w:i/>
+          <w:iCs/>
+          <w:color w:val="000000"/>
+          <w:sz w:val="23"/>
+          <w:szCs w:val="23"/>
+        </w:rPr>
+        <w:t xml:space="preserve"> </w:t>
       </w:r>
       <w:r>
         <w:rPr>
@@ -831,6 +965,7 @@
           <w:szCs w:val="19"/>
         </w:rPr>
       </w:pPr>
+      <w:proofErr w:type="gramStart"/>
       <w:r>
         <w:rPr>
           <w:rFonts w:ascii="Arial" w:eastAsia="Times New Roman" w:hAnsi="Arial" w:cs="Arial"/>
@@ -840,7 +975,108 @@
           <w:sz w:val="23"/>
           <w:szCs w:val="23"/>
         </w:rPr>
-        <w:t>a equipe de pintores não trabalha na mesma obra dos engenheiros </w:t>
+        <w:t>a</w:t>
+      </w:r>
+      <w:proofErr w:type="gramEnd"/>
+      <w:r>
+        <w:rPr>
+          <w:rFonts w:ascii="Arial" w:eastAsia="Times New Roman" w:hAnsi="Arial" w:cs="Arial"/>
+          <w:i/>
+          <w:iCs/>
+          <w:color w:val="0000FF"/>
+          <w:sz w:val="23"/>
+          <w:szCs w:val="23"/>
+        </w:rPr>
+        <w:t xml:space="preserve"> equipe de pintores não trabalha na mesma obra dos engenheiros </w:t>
+      </w:r>
+    </w:p>
+    <w:p>
+      <w:pPr>
+        <w:shd w:val="clear" w:color="auto" w:fill="FFFFFF"/>
+        <w:spacing w:after="0" w:line="240" w:lineRule="auto"/>
+        <w:jc w:val="both"/>
+        <w:rPr>
+          <w:rFonts w:ascii="Arial" w:eastAsia="Times New Roman" w:hAnsi="Arial" w:cs="Arial"/>
+          <w:color w:val="000000"/>
+          <w:sz w:val="23"/>
+          <w:szCs w:val="23"/>
+        </w:rPr>
+      </w:pPr>
+      <w:proofErr w:type="gramStart"/>
+      <w:r>
+        <w:rPr>
+          <w:rFonts w:ascii="Arial" w:eastAsia="Times New Roman" w:hAnsi="Arial" w:cs="Arial"/>
+          <w:color w:val="000000"/>
+          <w:sz w:val="23"/>
+          <w:szCs w:val="23"/>
+        </w:rPr>
+        <w:t>e</w:t>
+      </w:r>
+      <w:proofErr w:type="gramEnd"/>
+      <w:r>
+        <w:rPr>
+          <w:rFonts w:ascii="Arial" w:eastAsia="Times New Roman" w:hAnsi="Arial" w:cs="Arial"/>
+          <w:color w:val="000000"/>
+          <w:sz w:val="23"/>
+          <w:szCs w:val="23"/>
+        </w:rPr>
+        <w:t xml:space="preserve"> </w:t>
+      </w:r>
+      <w:r>
+        <w:rPr>
+          <w:rFonts w:ascii="Arial" w:eastAsia="Times New Roman" w:hAnsi="Arial" w:cs="Arial"/>
+          <w:i/>
+          <w:iCs/>
+          <w:color w:val="0000FF"/>
+          <w:sz w:val="23"/>
+          <w:szCs w:val="23"/>
+        </w:rPr>
+        <w:t>sempre as obras tem, pelo menos, uma equipe de pedreiros</w:t>
+      </w:r>
+      <w:r>
+        <w:rPr>
+          <w:rFonts w:ascii="Arial" w:eastAsia="Times New Roman" w:hAnsi="Arial" w:cs="Arial"/>
+          <w:color w:val="000000"/>
+          <w:sz w:val="23"/>
+          <w:szCs w:val="23"/>
+        </w:rPr>
+        <w:t> </w:t>
+      </w:r>
+    </w:p>
+    <w:p>
+      <w:pPr>
+        <w:rPr>
+          <w:rFonts w:ascii="Arial" w:eastAsia="Times New Roman" w:hAnsi="Arial" w:cs="Arial"/>
+          <w:i/>
+          <w:iCs/>
+          <w:color w:val="0000FF"/>
+          <w:sz w:val="23"/>
+          <w:szCs w:val="23"/>
+        </w:rPr>
+      </w:pPr>
+      <w:proofErr w:type="gramStart"/>
+      <w:r>
+        <w:rPr>
+          <w:rFonts w:ascii="Arial" w:eastAsia="Times New Roman" w:hAnsi="Arial" w:cs="Arial"/>
+          <w:i/>
+          <w:iCs/>
+          <w:color w:val="0000FF"/>
+          <w:sz w:val="23"/>
+          <w:szCs w:val="23"/>
+        </w:rPr>
+        <w:t>que</w:t>
+      </w:r>
+      <w:proofErr w:type="gramEnd"/>
+      <w:r>
+        <w:rPr>
+          <w:rFonts w:ascii="Arial" w:eastAsia="Times New Roman" w:hAnsi="Arial" w:cs="Arial"/>
+          <w:i/>
+          <w:iCs/>
+          <w:color w:val="0000FF"/>
+          <w:sz w:val="23"/>
+          <w:szCs w:val="23"/>
+        </w:rPr>
+        <w:t xml:space="preserve"> não pode ter mais de uma equipe de pedreiros por construção</w:t>
       </w:r>
     </w:p>
     <w:p>
@@ -855,35 +1091,8 @@
           <w:szCs w:val="19"/>
         </w:rPr>
       </w:pPr>
-      <w:r>
-        <w:rPr>
-          <w:rFonts w:ascii="Arial" w:eastAsia="Times New Roman" w:hAnsi="Arial" w:cs="Arial"/>
-          <w:color w:val="000000"/>
-          <w:sz w:val="23"/>
-          <w:szCs w:val="23"/>
-        </w:rPr>
-        <w:t xml:space="preserve">e </w:t>
-      </w:r>
-      <w:r>
-        <w:rPr>
-          <w:rFonts w:ascii="Arial" w:eastAsia="Times New Roman" w:hAnsi="Arial" w:cs="Arial"/>
-          <w:i/>
-          <w:iCs/>
-          <w:color w:val="0000FF"/>
-          <w:sz w:val="23"/>
-          <w:szCs w:val="23"/>
-        </w:rPr>
-        <w:t>sempre as obras tem, pelo menos, uma equipe de pedreiros</w:t>
-      </w:r>
-      <w:r>
-        <w:rPr>
-          <w:rFonts w:ascii="Arial" w:eastAsia="Times New Roman" w:hAnsi="Arial" w:cs="Arial"/>
-          <w:color w:val="000000"/>
-          <w:sz w:val="23"/>
-          <w:szCs w:val="23"/>
-        </w:rPr>
-        <w:t> </w:t>
-      </w:r>
+      <w:bookmarkStart w:id="0" w:name="_GoBack"/>
+      <w:bookmarkEnd w:id="0"/>
     </w:p>
     <w:p>
       <w:pPr>
@@ -901,6 +1110,7 @@
           <w:szCs w:val="19"/>
         </w:rPr>
       </w:pPr>
+      <w:proofErr w:type="gramStart"/>
       <w:r>
         <w:rPr>
           <w:rFonts w:ascii="Arial" w:eastAsia="Times New Roman" w:hAnsi="Arial" w:cs="Arial"/>
@@ -908,29 +1118,17 @@
           <w:sz w:val="23"/>
           <w:szCs w:val="23"/>
         </w:rPr>
-        <w:t>que varia ao longo do tempo, para não ficarem sempre na mesma obra.</w:t>
-      </w:r>
-    </w:p>
-    <w:p>
-      <w:r>
-        <w:rPr>
-          <w:rFonts w:ascii="Arial" w:hAnsi="Arial" w:cs="Arial"/>
-          <w:color w:val="222222"/>
-          <w:sz w:val="19"/>
-          <w:szCs w:val="19"/>
-          <w:shd w:val="clear" w:color="auto" w:fill="FFFFFF"/>
-        </w:rPr>
-        <w:t>OBS:</w:t>
-      </w:r>
-      <w:r>
-        <w:rPr>
-          <w:rFonts w:ascii="Arial" w:hAnsi="Arial" w:cs="Arial"/>
-          <w:color w:val="222222"/>
-          <w:sz w:val="19"/>
-          <w:szCs w:val="19"/>
-          <w:shd w:val="clear" w:color="auto" w:fill="FFFFFF"/>
-        </w:rPr>
-        <w:t xml:space="preserve"> que não pode ter mais de uma equipe de pedreiros por construção</w:t>
+        <w:t>que</w:t>
+      </w:r>
+      <w:proofErr w:type="gramEnd"/>
+      <w:r>
+        <w:rPr>
+          <w:rFonts w:ascii="Arial" w:eastAsia="Times New Roman" w:hAnsi="Arial" w:cs="Arial"/>
+          <w:color w:val="FF9900"/>
+          <w:sz w:val="23"/>
+          <w:szCs w:val="23"/>
+        </w:rPr>
+        <w:t xml:space="preserve"> varia ao longo do tempo, para não ficarem sempre na mesma obra.</w:t>
       </w:r>
     </w:p>
     <w:sectPr>

</xml_diff>